<commit_message>
🌿: Sunday, May 14, 2023 at 9:36:11 AM Eastern European Summer Time
</commit_message>
<xml_diff>
--- a/year1-term2/KDM/lb4/звіт.docx
+++ b/year1-term2/KDM/lb4/звіт.docx
@@ -96,10 +96,19 @@
       <w:pPr>
         <w:spacing w:after="0" w:line="360" w:lineRule="auto"/>
         <w:jc w:val="center"/>
+        <w:rPr>
+          <w:lang w:val="en-US"/>
+        </w:rPr>
       </w:pPr>
       <w:r>
         <w:t>з лабораторної роботи №</w:t>
       </w:r>
+      <w:r>
+        <w:rPr>
+          <w:lang w:val="en-US"/>
+        </w:rPr>
+        <w:t>4</w:t>
+      </w:r>
     </w:p>
     <w:p>
       <w:pPr>
@@ -128,7 +137,13 @@
         <w:t>а тему</w:t>
       </w:r>
       <w:r>
-        <w:t xml:space="preserve"> «»</w:t>
+        <w:t xml:space="preserve"> «</w:t>
+      </w:r>
+      <w:r>
+        <w:t>ПЛОСКІ І ПЛАНАРНІ ГРАФИ. ПОТОКИ В МЕРЕЖАХ</w:t>
+      </w:r>
+      <w:r>
+        <w:t>»</w:t>
       </w:r>
     </w:p>
     <w:p>
@@ -349,7 +364,7 @@
           <w:r>
             <w:fldChar w:fldCharType="separate"/>
           </w:r>
-          <w:hyperlink w:anchor="_Toc132872423" w:history="1">
+          <w:hyperlink w:anchor="_Toc134948639" w:history="1">
             <w:r>
               <w:rPr>
                 <w:rStyle w:val="a4"/>
@@ -376,7 +391,7 @@
                 <w:noProof/>
                 <w:webHidden/>
               </w:rPr>
-              <w:instrText xml:space="preserve"> PAGEREF _Toc132872423 \h </w:instrText>
+              <w:instrText xml:space="preserve"> PAGEREF _Toc134948639 \h </w:instrText>
             </w:r>
             <w:r>
               <w:rPr>
@@ -420,7 +435,7 @@
               <w:szCs w:val="22"/>
             </w:rPr>
           </w:pPr>
-          <w:hyperlink w:anchor="_Toc132872424" w:history="1">
+          <w:hyperlink w:anchor="_Toc134948640" w:history="1">
             <w:r>
               <w:rPr>
                 <w:rStyle w:val="a4"/>
@@ -447,7 +462,7 @@
                 <w:noProof/>
                 <w:webHidden/>
               </w:rPr>
-              <w:instrText xml:space="preserve"> PAGEREF _Toc132872424 \h </w:instrText>
+              <w:instrText xml:space="preserve"> PAGEREF _Toc134948640 \h </w:instrText>
             </w:r>
             <w:r>
               <w:rPr>
@@ -491,7 +506,7 @@
               <w:szCs w:val="22"/>
             </w:rPr>
           </w:pPr>
-          <w:hyperlink w:anchor="_Toc132872425" w:history="1">
+          <w:hyperlink w:anchor="_Toc134948641" w:history="1">
             <w:r>
               <w:rPr>
                 <w:rStyle w:val="a4"/>
@@ -518,7 +533,7 @@
                 <w:noProof/>
                 <w:webHidden/>
               </w:rPr>
-              <w:instrText xml:space="preserve"> PAGEREF _Toc132872425 \h </w:instrText>
+              <w:instrText xml:space="preserve"> PAGEREF _Toc134948641 \h </w:instrText>
             </w:r>
             <w:r>
               <w:rPr>
@@ -562,7 +577,7 @@
               <w:szCs w:val="22"/>
             </w:rPr>
           </w:pPr>
-          <w:hyperlink w:anchor="_Toc132872426" w:history="1">
+          <w:hyperlink w:anchor="_Toc134948642" w:history="1">
             <w:r>
               <w:rPr>
                 <w:rStyle w:val="a4"/>
@@ -589,7 +604,7 @@
                 <w:noProof/>
                 <w:webHidden/>
               </w:rPr>
-              <w:instrText xml:space="preserve"> PAGEREF _Toc132872426 \h </w:instrText>
+              <w:instrText xml:space="preserve"> PAGEREF _Toc134948642 \h </w:instrText>
             </w:r>
             <w:r>
               <w:rPr>
@@ -633,7 +648,7 @@
               <w:szCs w:val="22"/>
             </w:rPr>
           </w:pPr>
-          <w:hyperlink w:anchor="_Toc132872427" w:history="1">
+          <w:hyperlink w:anchor="_Toc134948643" w:history="1">
             <w:r>
               <w:rPr>
                 <w:rStyle w:val="a4"/>
@@ -660,7 +675,7 @@
                 <w:noProof/>
                 <w:webHidden/>
               </w:rPr>
-              <w:instrText xml:space="preserve"> PAGEREF _Toc132872427 \h </w:instrText>
+              <w:instrText xml:space="preserve"> PAGEREF _Toc134948643 \h </w:instrText>
             </w:r>
             <w:r>
               <w:rPr>
@@ -704,13 +719,13 @@
               <w:szCs w:val="22"/>
             </w:rPr>
           </w:pPr>
-          <w:hyperlink w:anchor="_Toc132872428" w:history="1">
+          <w:hyperlink w:anchor="_Toc134948644" w:history="1">
             <w:r>
               <w:rPr>
                 <w:rStyle w:val="a4"/>
                 <w:noProof/>
               </w:rPr>
-              <w:t>Блок-схема завдання №2</w:t>
+              <w:t>Результати роботи завдання №2</w:t>
             </w:r>
             <w:r>
               <w:rPr>
@@ -731,7 +746,7 @@
                 <w:noProof/>
                 <w:webHidden/>
               </w:rPr>
-              <w:instrText xml:space="preserve"> PAGEREF _Toc132872428 \h </w:instrText>
+              <w:instrText xml:space="preserve"> PAGEREF _Toc134948644 \h </w:instrText>
             </w:r>
             <w:r>
               <w:rPr>
@@ -775,12 +790,83 @@
               <w:szCs w:val="22"/>
             </w:rPr>
           </w:pPr>
-          <w:hyperlink w:anchor="_Toc132872429" w:history="1">
+          <w:hyperlink w:anchor="_Toc134948645" w:history="1">
             <w:r>
               <w:rPr>
                 <w:rStyle w:val="a4"/>
                 <w:noProof/>
               </w:rPr>
+              <w:t>Блок-схема завдання №2</w:t>
+            </w:r>
+            <w:r>
+              <w:rPr>
+                <w:noProof/>
+                <w:webHidden/>
+              </w:rPr>
+              <w:tab/>
+            </w:r>
+            <w:r>
+              <w:rPr>
+                <w:noProof/>
+                <w:webHidden/>
+              </w:rPr>
+              <w:fldChar w:fldCharType="begin"/>
+            </w:r>
+            <w:r>
+              <w:rPr>
+                <w:noProof/>
+                <w:webHidden/>
+              </w:rPr>
+              <w:instrText xml:space="preserve"> PAGEREF _Toc134948645 \h </w:instrText>
+            </w:r>
+            <w:r>
+              <w:rPr>
+                <w:noProof/>
+                <w:webHidden/>
+              </w:rPr>
+            </w:r>
+            <w:r>
+              <w:rPr>
+                <w:noProof/>
+                <w:webHidden/>
+              </w:rPr>
+              <w:fldChar w:fldCharType="separate"/>
+            </w:r>
+            <w:r>
+              <w:rPr>
+                <w:noProof/>
+                <w:webHidden/>
+              </w:rPr>
+              <w:t>3</w:t>
+            </w:r>
+            <w:r>
+              <w:rPr>
+                <w:noProof/>
+                <w:webHidden/>
+              </w:rPr>
+              <w:fldChar w:fldCharType="end"/>
+            </w:r>
+          </w:hyperlink>
+        </w:p>
+        <w:p>
+          <w:pPr>
+            <w:pStyle w:val="21"/>
+            <w:tabs>
+              <w:tab w:val="right" w:leader="dot" w:pos="9016"/>
+            </w:tabs>
+            <w:rPr>
+              <w:rFonts w:asciiTheme="minorHAnsi" w:eastAsiaTheme="minorEastAsia" w:hAnsiTheme="minorHAnsi" w:cstheme="minorBidi"/>
+              <w:noProof/>
+              <w:sz w:val="22"/>
+              <w:szCs w:val="22"/>
+            </w:rPr>
+          </w:pPr>
+          <w:hyperlink w:anchor="_Toc134948646" w:history="1">
+            <w:r>
+              <w:rPr>
+                <w:rStyle w:val="a4"/>
+                <w:noProof/>
+              </w:rPr>
               <w:t>Висновки</w:t>
             </w:r>
             <w:r>
@@ -802,7 +888,7 @@
                 <w:noProof/>
                 <w:webHidden/>
               </w:rPr>
-              <w:instrText xml:space="preserve"> PAGEREF _Toc132872429 \h </w:instrText>
+              <w:instrText xml:space="preserve"> PAGEREF _Toc134948646 \h </w:instrText>
             </w:r>
             <w:r>
               <w:rPr>
@@ -862,10 +948,16 @@
         <w:pStyle w:val="-20"/>
         <w:ind w:firstLine="851"/>
       </w:pPr>
-      <w:bookmarkStart w:id="1" w:name="_Toc132872423"/>
+      <w:bookmarkStart w:id="1" w:name="_Toc134948640"/>
       <w:r>
         <w:lastRenderedPageBreak/>
-        <w:t>Мета роботи</w:t>
+        <w:t>Текст з</w:t>
+      </w:r>
+      <w:r>
+        <w:t>авдання №</w:t>
+      </w:r>
+      <w:r>
+        <w:t>1</w:t>
       </w:r>
       <w:bookmarkEnd w:id="1"/>
     </w:p>
@@ -877,17 +969,127 @@
     </w:p>
     <w:p>
       <w:pPr>
-        <w:spacing w:after="0" w:line="360" w:lineRule="auto"/>
-        <w:ind w:firstLine="851"/>
-      </w:pPr>
-      <w:r>
-        <w:t>Навчитись використовувати при створені програм мовою програмування С++.</w:t>
-      </w:r>
-    </w:p>
-    <w:p>
-      <w:pPr>
-        <w:spacing w:after="0" w:line="360" w:lineRule="auto"/>
-        <w:ind w:firstLine="851"/>
+        <w:pStyle w:val="a5"/>
+        <w:numPr>
+          <w:ilvl w:val="0"/>
+          <w:numId w:val="7"/>
+        </w:numPr>
+        <w:spacing w:after="0" w:line="360" w:lineRule="auto"/>
+        <w:ind w:left="0" w:firstLine="851"/>
+      </w:pPr>
+      <w:r>
+        <w:t>За допомогою y-алгоритм</w:t>
+      </w:r>
+      <w:r>
+        <w:t>у</w:t>
+      </w:r>
+      <w:r>
+        <w:t xml:space="preserve"> зробити укладку графа у площині, або довести що вона неможлива</w:t>
+      </w:r>
+    </w:p>
+    <w:p>
+      <w:pPr>
+        <w:spacing w:after="0" w:line="360" w:lineRule="auto"/>
+        <w:jc w:val="center"/>
+      </w:pPr>
+      <w:r>
+        <w:drawing>
+          <wp:inline distT="0" distB="0" distL="0" distR="0" wp14:anchorId="58971CFA" wp14:editId="383F7611">
+            <wp:extent cx="3286125" cy="2790825"/>
+            <wp:effectExtent l="0" t="0" r="9525" b="9525"/>
+            <wp:docPr id="1" name="Рисунок 1"/>
+            <wp:cNvGraphicFramePr>
+              <a:graphicFrameLocks xmlns:a="http://schemas.openxmlformats.org/drawingml/2006/main" noChangeAspect="1"/>
+            </wp:cNvGraphicFramePr>
+            <a:graphic xmlns:a="http://schemas.openxmlformats.org/drawingml/2006/main">
+              <a:graphicData uri="http://schemas.openxmlformats.org/drawingml/2006/picture">
+                <pic:pic xmlns:pic="http://schemas.openxmlformats.org/drawingml/2006/picture">
+                  <pic:nvPicPr>
+                    <pic:cNvPr id="1" name=""/>
+                    <pic:cNvPicPr/>
+                  </pic:nvPicPr>
+                  <pic:blipFill>
+                    <a:blip r:embed="rId6"/>
+                    <a:stretch>
+                      <a:fillRect/>
+                    </a:stretch>
+                  </pic:blipFill>
+                  <pic:spPr>
+                    <a:xfrm>
+                      <a:off x="0" y="0"/>
+                      <a:ext cx="3286125" cy="2790825"/>
+                    </a:xfrm>
+                    <a:prstGeom prst="rect">
+                      <a:avLst/>
+                    </a:prstGeom>
+                  </pic:spPr>
+                </pic:pic>
+              </a:graphicData>
+            </a:graphic>
+          </wp:inline>
+        </w:drawing>
+      </w:r>
+    </w:p>
+    <w:p>
+      <w:pPr>
+        <w:pStyle w:val="a5"/>
+        <w:numPr>
+          <w:ilvl w:val="0"/>
+          <w:numId w:val="7"/>
+        </w:numPr>
+        <w:spacing w:after="0" w:line="360" w:lineRule="auto"/>
+        <w:ind w:left="0" w:firstLine="851"/>
+      </w:pPr>
+      <w:r>
+        <w:t>Побудувати повний потік, а потім скорегувати його до найбільшого (дуги спрямовані зліва направо)</w:t>
+      </w:r>
+    </w:p>
+    <w:p>
+      <w:pPr>
+        <w:spacing w:after="0" w:line="360" w:lineRule="auto"/>
+        <w:jc w:val="center"/>
+      </w:pPr>
+      <w:r>
+        <w:drawing>
+          <wp:inline distT="0" distB="0" distL="0" distR="0" wp14:anchorId="3E3D799E" wp14:editId="576F8753">
+            <wp:extent cx="3743325" cy="1304925"/>
+            <wp:effectExtent l="0" t="0" r="9525" b="9525"/>
+            <wp:docPr id="2" name="Рисунок 2"/>
+            <wp:cNvGraphicFramePr>
+              <a:graphicFrameLocks xmlns:a="http://schemas.openxmlformats.org/drawingml/2006/main" noChangeAspect="1"/>
+            </wp:cNvGraphicFramePr>
+            <a:graphic xmlns:a="http://schemas.openxmlformats.org/drawingml/2006/main">
+              <a:graphicData uri="http://schemas.openxmlformats.org/drawingml/2006/picture">
+                <pic:pic xmlns:pic="http://schemas.openxmlformats.org/drawingml/2006/picture">
+                  <pic:nvPicPr>
+                    <pic:cNvPr id="1" name=""/>
+                    <pic:cNvPicPr/>
+                  </pic:nvPicPr>
+                  <pic:blipFill>
+                    <a:blip r:embed="rId7"/>
+                    <a:stretch>
+                      <a:fillRect/>
+                    </a:stretch>
+                  </pic:blipFill>
+                  <pic:spPr>
+                    <a:xfrm>
+                      <a:off x="0" y="0"/>
+                      <a:ext cx="3743325" cy="1304925"/>
+                    </a:xfrm>
+                    <a:prstGeom prst="rect">
+                      <a:avLst/>
+                    </a:prstGeom>
+                  </pic:spPr>
+                </pic:pic>
+              </a:graphicData>
+            </a:graphic>
+          </wp:inline>
+        </w:drawing>
+      </w:r>
+    </w:p>
+    <w:p>
+      <w:pPr>
+        <w:spacing w:after="0" w:line="360" w:lineRule="auto"/>
       </w:pPr>
     </w:p>
     <w:p>
@@ -895,15 +1097,9 @@
         <w:pStyle w:val="-20"/>
         <w:ind w:firstLine="851"/>
       </w:pPr>
-      <w:bookmarkStart w:id="2" w:name="_Toc132872424"/>
-      <w:r>
-        <w:t>Текст з</w:t>
-      </w:r>
-      <w:r>
-        <w:t>авдання №</w:t>
-      </w:r>
-      <w:r>
-        <w:t>1</w:t>
+      <w:bookmarkStart w:id="2" w:name="_Toc134948641"/>
+      <w:r>
+        <w:t>Розв’язок завдання №1</w:t>
       </w:r>
       <w:bookmarkEnd w:id="2"/>
     </w:p>
@@ -916,10 +1112,10 @@
     <w:p>
       <w:pPr>
         <w:spacing w:after="0" w:line="360" w:lineRule="auto"/>
-        <w:ind w:firstLine="851"/>
-      </w:pPr>
-      <w:r>
-        <w:t>Текст завдання</w:t>
+        <w:jc w:val="center"/>
+      </w:pPr>
+      <w:r>
+        <w:t>Фото</w:t>
       </w:r>
     </w:p>
     <w:p>
@@ -933,9 +1129,12 @@
         <w:pStyle w:val="-20"/>
         <w:ind w:firstLine="851"/>
       </w:pPr>
-      <w:bookmarkStart w:id="3" w:name="_Toc132872425"/>
-      <w:r>
-        <w:t>Розв’язок завдання №1</w:t>
+      <w:bookmarkStart w:id="3" w:name="_Toc134948642"/>
+      <w:r>
+        <w:t>Текст завдання №</w:t>
+      </w:r>
+      <w:r>
+        <w:t>2</w:t>
       </w:r>
       <w:bookmarkEnd w:id="3"/>
     </w:p>
@@ -948,10 +1147,16 @@
     <w:p>
       <w:pPr>
         <w:spacing w:after="0" w:line="360" w:lineRule="auto"/>
-        <w:jc w:val="center"/>
-      </w:pPr>
-      <w:r>
-        <w:t>Фото</w:t>
+        <w:ind w:firstLine="851"/>
+      </w:pPr>
+      <w:r>
+        <w:t xml:space="preserve">Написати програму, яка знаходить максимальний потік в мережі. Протестувати зробленою програмою мережу із завдання </w:t>
+      </w:r>
+      <w:r>
+        <w:t>№</w:t>
+      </w:r>
+      <w:r>
+        <w:t>1, задача 2</w:t>
       </w:r>
     </w:p>
     <w:p>
@@ -965,12 +1170,9 @@
         <w:pStyle w:val="-20"/>
         <w:ind w:firstLine="851"/>
       </w:pPr>
-      <w:bookmarkStart w:id="4" w:name="_Toc132872426"/>
-      <w:r>
-        <w:t>Текст завдання №</w:t>
-      </w:r>
-      <w:r>
-        <w:t>2</w:t>
+      <w:bookmarkStart w:id="4" w:name="_Toc134948643"/>
+      <w:r>
+        <w:t>Розв’язок завдання №2</w:t>
       </w:r>
       <w:bookmarkEnd w:id="4"/>
     </w:p>
@@ -983,10 +1185,40 @@
     <w:p>
       <w:pPr>
         <w:spacing w:after="0" w:line="360" w:lineRule="auto"/>
+      </w:pPr>
+      <w:r>
+        <w:t>Код</w:t>
+      </w:r>
+    </w:p>
+    <w:p>
+      <w:pPr>
+        <w:spacing w:after="0" w:line="360" w:lineRule="auto"/>
         <w:ind w:firstLine="851"/>
       </w:pPr>
-      <w:r>
-        <w:t>Текст завдання</w:t>
+    </w:p>
+    <w:p>
+      <w:pPr>
+        <w:pStyle w:val="-20"/>
+      </w:pPr>
+      <w:bookmarkStart w:id="5" w:name="_Toc134948644"/>
+      <w:r>
+        <w:t>Результати роботи завдання №2</w:t>
+      </w:r>
+      <w:bookmarkEnd w:id="5"/>
+    </w:p>
+    <w:p>
+      <w:pPr>
+        <w:spacing w:after="0" w:line="360" w:lineRule="auto"/>
+        <w:ind w:firstLine="851"/>
+      </w:pPr>
+    </w:p>
+    <w:p>
+      <w:pPr>
+        <w:spacing w:after="0" w:line="360" w:lineRule="auto"/>
+        <w:jc w:val="center"/>
+      </w:pPr>
+      <w:r>
+        <w:t>Фото</w:t>
       </w:r>
     </w:p>
     <w:p>
@@ -1000,11 +1232,11 @@
         <w:pStyle w:val="-20"/>
         <w:ind w:firstLine="851"/>
       </w:pPr>
-      <w:bookmarkStart w:id="5" w:name="_Toc132872427"/>
-      <w:r>
-        <w:t>Розв’язок завдання №2</w:t>
-      </w:r>
-      <w:bookmarkEnd w:id="5"/>
+      <w:bookmarkStart w:id="6" w:name="_Toc134948645"/>
+      <w:r>
+        <w:t>Блок-схема завдання №2</w:t>
+      </w:r>
+      <w:bookmarkEnd w:id="6"/>
     </w:p>
     <w:p>
       <w:pPr>
@@ -1015,103 +1247,10 @@
     <w:p>
       <w:pPr>
         <w:spacing w:after="0" w:line="360" w:lineRule="auto"/>
-      </w:pPr>
-      <w:r>
-        <w:t>Код</w:t>
-      </w:r>
-    </w:p>
-    <w:p>
-      <w:pPr>
-        <w:spacing w:after="0" w:line="360" w:lineRule="auto"/>
-        <w:ind w:firstLine="851"/>
-      </w:pPr>
-    </w:p>
-    <w:p>
-      <w:pPr>
-        <w:pStyle w:val="-20"/>
-      </w:pPr>
-      <w:r>
-        <w:t>Результати роботи завдання №2</w:t>
-      </w:r>
-    </w:p>
-    <w:p>
-      <w:pPr>
-        <w:spacing w:after="0" w:line="360" w:lineRule="auto"/>
-        <w:ind w:firstLine="851"/>
-      </w:pPr>
-    </w:p>
-    <w:p>
-      <w:pPr>
-        <w:spacing w:after="0" w:line="360" w:lineRule="auto"/>
         <w:jc w:val="center"/>
       </w:pPr>
       <w:r>
         <w:t>Фото</w:t>
-      </w:r>
-    </w:p>
-    <w:p>
-      <w:pPr>
-        <w:spacing w:after="0" w:line="360" w:lineRule="auto"/>
-        <w:ind w:firstLine="851"/>
-      </w:pPr>
-    </w:p>
-    <w:p>
-      <w:pPr>
-        <w:pStyle w:val="-20"/>
-        <w:ind w:firstLine="851"/>
-      </w:pPr>
-      <w:bookmarkStart w:id="6" w:name="_Toc132872428"/>
-      <w:r>
-        <w:t>Блок-схема завдання №2</w:t>
-      </w:r>
-      <w:bookmarkEnd w:id="6"/>
-    </w:p>
-    <w:p>
-      <w:pPr>
-        <w:spacing w:after="0" w:line="360" w:lineRule="auto"/>
-        <w:ind w:firstLine="851"/>
-      </w:pPr>
-    </w:p>
-    <w:p>
-      <w:pPr>
-        <w:spacing w:after="0" w:line="360" w:lineRule="auto"/>
-        <w:jc w:val="center"/>
-      </w:pPr>
-      <w:r>
-        <w:t>Фото</w:t>
-      </w:r>
-    </w:p>
-    <w:p>
-      <w:pPr>
-        <w:spacing w:after="0" w:line="360" w:lineRule="auto"/>
-        <w:ind w:firstLine="851"/>
-      </w:pPr>
-    </w:p>
-    <w:p>
-      <w:pPr>
-        <w:pStyle w:val="-20"/>
-        <w:ind w:firstLine="851"/>
-      </w:pPr>
-      <w:bookmarkStart w:id="7" w:name="_Toc132872429"/>
-      <w:r>
-        <w:lastRenderedPageBreak/>
-        <w:t>Висновки</w:t>
-      </w:r>
-      <w:bookmarkEnd w:id="7"/>
-    </w:p>
-    <w:p>
-      <w:pPr>
-        <w:spacing w:after="0" w:line="360" w:lineRule="auto"/>
-        <w:ind w:firstLine="851"/>
-      </w:pPr>
-    </w:p>
-    <w:p>
-      <w:pPr>
-        <w:spacing w:after="0" w:line="360" w:lineRule="auto"/>
-        <w:ind w:firstLine="851"/>
-      </w:pPr>
-      <w:r>
-        <w:t>Таким чином, ми навчилися при створенні програм мовою програмування С++.</w:t>
       </w:r>
     </w:p>
     <w:sectPr>
@@ -1407,6 +1546,95 @@
     </w:lvl>
   </w:abstractNum>
   <w:abstractNum w:abstractNumId="2" w15:restartNumberingAfterBreak="0">
+    <w:nsid w:val="111765B9"/>
+    <w:multiLevelType w:val="hybridMultilevel"/>
+    <w:tmpl w:val="41C464B8"/>
+    <w:lvl w:ilvl="0" w:tplc="61EE6CE0">
+      <w:start w:val="1"/>
+      <w:numFmt w:val="decimal"/>
+      <w:lvlText w:val="%1."/>
+      <w:lvlJc w:val="left"/>
+      <w:pPr>
+        <w:ind w:left="1211" w:hanging="360"/>
+      </w:pPr>
+      <w:rPr>
+        <w:rFonts w:hint="default"/>
+      </w:rPr>
+    </w:lvl>
+    <w:lvl w:ilvl="1" w:tplc="04220019" w:tentative="1">
+      <w:start w:val="1"/>
+      <w:numFmt w:val="lowerLetter"/>
+      <w:lvlText w:val="%2."/>
+      <w:lvlJc w:val="left"/>
+      <w:pPr>
+        <w:ind w:left="1931" w:hanging="360"/>
+      </w:pPr>
+    </w:lvl>
+    <w:lvl w:ilvl="2" w:tplc="0422001B" w:tentative="1">
+      <w:start w:val="1"/>
+      <w:numFmt w:val="lowerRoman"/>
+      <w:lvlText w:val="%3."/>
+      <w:lvlJc w:val="right"/>
+      <w:pPr>
+        <w:ind w:left="2651" w:hanging="180"/>
+      </w:pPr>
+    </w:lvl>
+    <w:lvl w:ilvl="3" w:tplc="0422000F" w:tentative="1">
+      <w:start w:val="1"/>
+      <w:numFmt w:val="decimal"/>
+      <w:lvlText w:val="%4."/>
+      <w:lvlJc w:val="left"/>
+      <w:pPr>
+        <w:ind w:left="3371" w:hanging="360"/>
+      </w:pPr>
+    </w:lvl>
+    <w:lvl w:ilvl="4" w:tplc="04220019" w:tentative="1">
+      <w:start w:val="1"/>
+      <w:numFmt w:val="lowerLetter"/>
+      <w:lvlText w:val="%5."/>
+      <w:lvlJc w:val="left"/>
+      <w:pPr>
+        <w:ind w:left="4091" w:hanging="360"/>
+      </w:pPr>
+    </w:lvl>
+    <w:lvl w:ilvl="5" w:tplc="0422001B" w:tentative="1">
+      <w:start w:val="1"/>
+      <w:numFmt w:val="lowerRoman"/>
+      <w:lvlText w:val="%6."/>
+      <w:lvlJc w:val="right"/>
+      <w:pPr>
+        <w:ind w:left="4811" w:hanging="180"/>
+      </w:pPr>
+    </w:lvl>
+    <w:lvl w:ilvl="6" w:tplc="0422000F" w:tentative="1">
+      <w:start w:val="1"/>
+      <w:numFmt w:val="decimal"/>
+      <w:lvlText w:val="%7."/>
+      <w:lvlJc w:val="left"/>
+      <w:pPr>
+        <w:ind w:left="5531" w:hanging="360"/>
+      </w:pPr>
+    </w:lvl>
+    <w:lvl w:ilvl="7" w:tplc="04220019" w:tentative="1">
+      <w:start w:val="1"/>
+      <w:numFmt w:val="lowerLetter"/>
+      <w:lvlText w:val="%8."/>
+      <w:lvlJc w:val="left"/>
+      <w:pPr>
+        <w:ind w:left="6251" w:hanging="360"/>
+      </w:pPr>
+    </w:lvl>
+    <w:lvl w:ilvl="8" w:tplc="0422001B" w:tentative="1">
+      <w:start w:val="1"/>
+      <w:numFmt w:val="lowerRoman"/>
+      <w:lvlText w:val="%9."/>
+      <w:lvlJc w:val="right"/>
+      <w:pPr>
+        <w:ind w:left="6971" w:hanging="180"/>
+      </w:pPr>
+    </w:lvl>
+  </w:abstractNum>
+  <w:abstractNum w:abstractNumId="3" w15:restartNumberingAfterBreak="0">
     <w:nsid w:val="371D131B"/>
     <w:multiLevelType w:val="multilevel"/>
     <w:tmpl w:val="4B2427B6"/>
@@ -1546,7 +1774,7 @@
       </w:rPr>
     </w:lvl>
   </w:abstractNum>
-  <w:abstractNum w:abstractNumId="3" w15:restartNumberingAfterBreak="0">
+  <w:abstractNum w:abstractNumId="4" w15:restartNumberingAfterBreak="0">
     <w:nsid w:val="3D9242FB"/>
     <w:multiLevelType w:val="multilevel"/>
     <w:tmpl w:val="AFFAA756"/>
@@ -1686,7 +1914,96 @@
       </w:rPr>
     </w:lvl>
   </w:abstractNum>
-  <w:abstractNum w:abstractNumId="4" w15:restartNumberingAfterBreak="0">
+  <w:abstractNum w:abstractNumId="5" w15:restartNumberingAfterBreak="0">
+    <w:nsid w:val="4ECF1074"/>
+    <w:multiLevelType w:val="hybridMultilevel"/>
+    <w:tmpl w:val="41C464B8"/>
+    <w:lvl w:ilvl="0" w:tplc="61EE6CE0">
+      <w:start w:val="1"/>
+      <w:numFmt w:val="decimal"/>
+      <w:lvlText w:val="%1."/>
+      <w:lvlJc w:val="left"/>
+      <w:pPr>
+        <w:ind w:left="1211" w:hanging="360"/>
+      </w:pPr>
+      <w:rPr>
+        <w:rFonts w:hint="default"/>
+      </w:rPr>
+    </w:lvl>
+    <w:lvl w:ilvl="1" w:tplc="04220019" w:tentative="1">
+      <w:start w:val="1"/>
+      <w:numFmt w:val="lowerLetter"/>
+      <w:lvlText w:val="%2."/>
+      <w:lvlJc w:val="left"/>
+      <w:pPr>
+        <w:ind w:left="1931" w:hanging="360"/>
+      </w:pPr>
+    </w:lvl>
+    <w:lvl w:ilvl="2" w:tplc="0422001B" w:tentative="1">
+      <w:start w:val="1"/>
+      <w:numFmt w:val="lowerRoman"/>
+      <w:lvlText w:val="%3."/>
+      <w:lvlJc w:val="right"/>
+      <w:pPr>
+        <w:ind w:left="2651" w:hanging="180"/>
+      </w:pPr>
+    </w:lvl>
+    <w:lvl w:ilvl="3" w:tplc="0422000F" w:tentative="1">
+      <w:start w:val="1"/>
+      <w:numFmt w:val="decimal"/>
+      <w:lvlText w:val="%4."/>
+      <w:lvlJc w:val="left"/>
+      <w:pPr>
+        <w:ind w:left="3371" w:hanging="360"/>
+      </w:pPr>
+    </w:lvl>
+    <w:lvl w:ilvl="4" w:tplc="04220019" w:tentative="1">
+      <w:start w:val="1"/>
+      <w:numFmt w:val="lowerLetter"/>
+      <w:lvlText w:val="%5."/>
+      <w:lvlJc w:val="left"/>
+      <w:pPr>
+        <w:ind w:left="4091" w:hanging="360"/>
+      </w:pPr>
+    </w:lvl>
+    <w:lvl w:ilvl="5" w:tplc="0422001B" w:tentative="1">
+      <w:start w:val="1"/>
+      <w:numFmt w:val="lowerRoman"/>
+      <w:lvlText w:val="%6."/>
+      <w:lvlJc w:val="right"/>
+      <w:pPr>
+        <w:ind w:left="4811" w:hanging="180"/>
+      </w:pPr>
+    </w:lvl>
+    <w:lvl w:ilvl="6" w:tplc="0422000F" w:tentative="1">
+      <w:start w:val="1"/>
+      <w:numFmt w:val="decimal"/>
+      <w:lvlText w:val="%7."/>
+      <w:lvlJc w:val="left"/>
+      <w:pPr>
+        <w:ind w:left="5531" w:hanging="360"/>
+      </w:pPr>
+    </w:lvl>
+    <w:lvl w:ilvl="7" w:tplc="04220019" w:tentative="1">
+      <w:start w:val="1"/>
+      <w:numFmt w:val="lowerLetter"/>
+      <w:lvlText w:val="%8."/>
+      <w:lvlJc w:val="left"/>
+      <w:pPr>
+        <w:ind w:left="6251" w:hanging="360"/>
+      </w:pPr>
+    </w:lvl>
+    <w:lvl w:ilvl="8" w:tplc="0422001B" w:tentative="1">
+      <w:start w:val="1"/>
+      <w:numFmt w:val="lowerRoman"/>
+      <w:lvlText w:val="%9."/>
+      <w:lvlJc w:val="right"/>
+      <w:pPr>
+        <w:ind w:left="6971" w:hanging="180"/>
+      </w:pPr>
+    </w:lvl>
+  </w:abstractNum>
+  <w:abstractNum w:abstractNumId="6" w15:restartNumberingAfterBreak="0">
     <w:nsid w:val="60282588"/>
     <w:multiLevelType w:val="multilevel"/>
     <w:tmpl w:val="13923ABE"/>
@@ -1826,7 +2143,7 @@
       </w:rPr>
     </w:lvl>
   </w:abstractNum>
-  <w:abstractNum w:abstractNumId="5" w15:restartNumberingAfterBreak="0">
+  <w:abstractNum w:abstractNumId="7" w15:restartNumberingAfterBreak="0">
     <w:nsid w:val="6D6B7DEE"/>
     <w:multiLevelType w:val="multilevel"/>
     <w:tmpl w:val="D4184968"/>
@@ -1997,10 +2314,10 @@
     </w:lvlOverride>
   </w:num>
   <w:num w:numId="2">
-    <w:abstractNumId w:val="2"/>
+    <w:abstractNumId w:val="3"/>
   </w:num>
   <w:num w:numId="3">
-    <w:abstractNumId w:val="5"/>
+    <w:abstractNumId w:val="7"/>
     <w:lvlOverride w:ilvl="0">
       <w:startOverride w:val="1"/>
     </w:lvlOverride>
@@ -2030,7 +2347,7 @@
     </w:lvlOverride>
   </w:num>
   <w:num w:numId="4">
-    <w:abstractNumId w:val="4"/>
+    <w:abstractNumId w:val="6"/>
     <w:lvlOverride w:ilvl="0">
       <w:startOverride w:val="1"/>
     </w:lvlOverride>
@@ -2060,7 +2377,7 @@
     </w:lvlOverride>
   </w:num>
   <w:num w:numId="5">
-    <w:abstractNumId w:val="3"/>
+    <w:abstractNumId w:val="4"/>
     <w:lvlOverride w:ilvl="0">
       <w:startOverride w:val="1"/>
     </w:lvlOverride>
@@ -2118,6 +2435,12 @@
     <w:lvlOverride w:ilvl="8">
       <w:startOverride w:val="1"/>
     </w:lvlOverride>
+  </w:num>
+  <w:num w:numId="7">
+    <w:abstractNumId w:val="2"/>
+  </w:num>
+  <w:num w:numId="8">
+    <w:abstractNumId w:val="5"/>
   </w:num>
 </w:numbering>
 </file>
@@ -2758,6 +3081,17 @@
       <w:u w:val="single"/>
     </w:rPr>
   </w:style>
+  <w:style w:type="paragraph" w:styleId="a5">
+    <w:name w:val="List Paragraph"/>
+    <w:basedOn w:val="a"/>
+    <w:uiPriority w:val="34"/>
+    <w:qFormat/>
+    <w:rsid w:val="00A23C24"/>
+    <w:pPr>
+      <w:ind w:left="720"/>
+      <w:contextualSpacing/>
+    </w:pPr>
+  </w:style>
 </w:styles>
 </file>
 

</xml_diff>

<commit_message>
🌿: Friday, May 19, 2023 at 9:43:35 PM Eastern European Summer Time
</commit_message>
<xml_diff>
--- a/year1-term2/KDM/lb4/звіт.docx
+++ b/year1-term2/KDM/lb4/звіт.docx
@@ -7211,7 +7211,58 @@
         <w:jc w:val="center"/>
       </w:pPr>
       <w:r>
-        <w:t>Фото</w:t>
+        <w:rPr>
+          <w:noProof/>
+        </w:rPr>
+        <w:lastRenderedPageBreak/>
+        <w:drawing>
+          <wp:inline distT="0" distB="0" distL="0" distR="0" wp14:anchorId="5060AB41" wp14:editId="29BBB34E">
+            <wp:extent cx="4151630" cy="8856980"/>
+            <wp:effectExtent l="0" t="0" r="1270" b="1270"/>
+            <wp:docPr id="4" name="Рисунок 4"/>
+            <wp:cNvGraphicFramePr>
+              <a:graphicFrameLocks xmlns:a="http://schemas.openxmlformats.org/drawingml/2006/main" noChangeAspect="1"/>
+            </wp:cNvGraphicFramePr>
+            <a:graphic xmlns:a="http://schemas.openxmlformats.org/drawingml/2006/main">
+              <a:graphicData uri="http://schemas.openxmlformats.org/drawingml/2006/picture">
+                <pic:pic xmlns:pic="http://schemas.openxmlformats.org/drawingml/2006/picture">
+                  <pic:nvPicPr>
+                    <pic:cNvPr id="0" name="Picture 1"/>
+                    <pic:cNvPicPr>
+                      <a:picLocks noChangeAspect="1" noChangeArrowheads="1"/>
+                    </pic:cNvPicPr>
+                  </pic:nvPicPr>
+                  <pic:blipFill>
+                    <a:blip r:embed="rId9" cstate="print">
+                      <a:extLst>
+                        <a:ext uri="{28A0092B-C50C-407E-A947-70E740481C1C}">
+                          <a14:useLocalDpi xmlns:a14="http://schemas.microsoft.com/office/drawing/2010/main" val="0"/>
+                        </a:ext>
+                      </a:extLst>
+                    </a:blip>
+                    <a:srcRect/>
+                    <a:stretch>
+                      <a:fillRect/>
+                    </a:stretch>
+                  </pic:blipFill>
+                  <pic:spPr bwMode="auto">
+                    <a:xfrm>
+                      <a:off x="0" y="0"/>
+                      <a:ext cx="4151630" cy="8856980"/>
+                    </a:xfrm>
+                    <a:prstGeom prst="rect">
+                      <a:avLst/>
+                    </a:prstGeom>
+                    <a:noFill/>
+                    <a:ln>
+                      <a:noFill/>
+                    </a:ln>
+                  </pic:spPr>
+                </pic:pic>
+              </a:graphicData>
+            </a:graphic>
+          </wp:inline>
+        </w:drawing>
       </w:r>
     </w:p>
     <w:sectPr>

</xml_diff>